<commit_message>
mark good on st
</commit_message>
<xml_diff>
--- a/Progress Report I - Has government subsidies contribute to Broadband Deployment in rural areas.docx
+++ b/Progress Report I - Has government subsidies contribute to Broadband Deployment in rural areas.docx
@@ -526,10 +526,7 @@
         <w:t>Shiyu Wang:</w:t>
       </w:r>
       <w:r>
-        <w:t xml:space="preserve"> 22</w:t>
-      </w:r>
-      <w:r>
-        <w:t>4866</w:t>
+        <w:t xml:space="preserve"> </w:t>
       </w:r>
     </w:p>
     <w:p>
@@ -551,6 +548,9 @@
       <w:proofErr w:type="spellEnd"/>
       <w:r>
         <w:t xml:space="preserve"> Qian:</w:t>
+      </w:r>
+      <w:r>
+        <w:t xml:space="preserve"> good</w:t>
       </w:r>
     </w:p>
     <w:p>

</xml_diff>